<commit_message>
resized/zoom data made up
</commit_message>
<xml_diff>
--- a/SIFT Algorithm/Sift Input for Classifers report.docx
+++ b/SIFT Algorithm/Sift Input for Classifers report.docx
@@ -13,19 +13,15 @@
       <w:r>
         <w:t xml:space="preserve"> I attempted to classify a </w:t>
       </w:r>
-      <w:proofErr w:type="gramStart"/>
       <w:r>
-        <w:t>100 class</w:t>
+        <w:t>99-class</w:t>
       </w:r>
-      <w:proofErr w:type="gramEnd"/>
       <w:r>
         <w:t xml:space="preserve"> leaf dataset using two different inputs to neural networks; raw image and sift features. When I used </w:t>
       </w:r>
-      <w:proofErr w:type="gramStart"/>
       <w:r>
-        <w:t>SIFT</w:t>
+        <w:t>SIFT,</w:t>
       </w:r>
-      <w:proofErr w:type="gramEnd"/>
       <w:r>
         <w:t xml:space="preserve"> I had to use the bag of words technique to utilize this information in a useful manner, this lead</w:t>
       </w:r>
@@ -38,68 +34,87 @@
       <w:r>
         <w:t xml:space="preserve">of 0.7. When I fed the raw image (resized, </w:t>
       </w:r>
-      <w:proofErr w:type="gramStart"/>
       <w:r>
-        <w:t>flattened</w:t>
+        <w:t>flattened,</w:t>
       </w:r>
-      <w:proofErr w:type="gramEnd"/>
       <w:r>
-        <w:t xml:space="preserve"> and normalized) to the neural network I got much worse results with all of the classes included, those results are shown below. I then completed this second method by reducing the number of classes used to produce somewhat acceptable results achieving an accuracy of 0.36 and average F1 score of 0.36.</w:t>
+        <w:t xml:space="preserve"> and normalized) to the neural network I got much worse results with </w:t>
+      </w:r>
+      <w:r>
+        <w:t>all</w:t>
+      </w:r>
+      <w:r>
+        <w:t xml:space="preserve"> the classes included, those results are shown below. I then completed this second method by reducing the number of classes used to produce somewhat acceptable results achieving an accuracy of 0.36 and average F1 score of 0.36.</w:t>
       </w:r>
     </w:p>
     <w:p>
-      <w:pPr>
-        <w:rPr>
-          <w:b/>
-          <w:bCs/>
-        </w:rPr>
-      </w:pPr>
-    </w:p>
-    <w:p>
-      <w:pPr>
-        <w:rPr>
-          <w:b/>
-          <w:bCs/>
-        </w:rPr>
-      </w:pPr>
       <w:r>
         <w:rPr>
           <w:b/>
           <w:bCs/>
         </w:rPr>
-        <w:t>.</w:t>
+        <w:t>Dataset Description:</w:t>
       </w:r>
-      <w:proofErr w:type="spellStart"/>
+      <w:r>
+        <w:t xml:space="preserve"> </w:t>
+      </w:r>
+      <w:r>
+        <w:t xml:space="preserve">The leaf dataset consists of 990 black and white images. This is a multi-class dataset with 99 classes and 10 images per class. </w:t>
+      </w:r>
+    </w:p>
+    <w:p>
       <w:r>
         <w:rPr>
           <w:b/>
           <w:bCs/>
         </w:rPr>
-        <w:t>png</w:t>
+        <w:t>Normalizing</w:t>
       </w:r>
-      <w:proofErr w:type="spellEnd"/>
       <w:r>
         <w:rPr>
           <w:b/>
           <w:bCs/>
         </w:rPr>
-        <w:t xml:space="preserve"> to .</w:t>
+        <w:t xml:space="preserve"> Images</w:t>
       </w:r>
-      <w:proofErr w:type="spellStart"/>
       <w:r>
         <w:rPr>
           <w:b/>
           <w:bCs/>
         </w:rPr>
+        <w:t>:</w:t>
+      </w:r>
+      <w:r>
+        <w:t xml:space="preserve"> </w:t>
+      </w:r>
+      <w:r>
+        <w:t>Originally i</w:t>
+      </w:r>
+      <w:r>
+        <w:t xml:space="preserve">mages </w:t>
+      </w:r>
+      <w:r>
+        <w:t xml:space="preserve">were </w:t>
+      </w:r>
+      <w:r>
+        <w:t xml:space="preserve">being fed to the Raw Image Classifier were resized to be 300 x 300 using the cv2 library. </w:t>
+      </w:r>
+      <w:r>
+        <w:t xml:space="preserve">Later images were being resized by converting the jpeg to </w:t>
+      </w:r>
+      <w:proofErr w:type="spellStart"/>
+      <w:r>
         <w:t>svg</w:t>
       </w:r>
       <w:proofErr w:type="spellEnd"/>
       <w:r>
-        <w:rPr>
-          <w:b/>
-          <w:bCs/>
-        </w:rPr>
-        <w:t xml:space="preserve"> then train network on this also try normalizing your data before training (convert to grayscale, make sure they are all the same size)</w:t>
+        <w:t xml:space="preserve"> and then resizing to 300x300, and then converting back to jpeg. T</w:t>
+      </w:r>
+      <w:r>
+        <w:t>here was no need to grayscale this dataset because it was already black and white</w:t>
+      </w:r>
+      <w:r>
+        <w:t>.</w:t>
       </w:r>
     </w:p>
     <w:p>
@@ -114,124 +129,107 @@
           <w:b/>
           <w:bCs/>
         </w:rPr>
-        <w:t xml:space="preserve">Describe </w:t>
+        <w:t>Splitting the dataset:</w:t>
       </w:r>
-      <w:proofErr w:type="gramStart"/>
+      <w:r>
+        <w:t xml:space="preserve"> I split the dataset into the test and train datasets using a 70:30 split.</w:t>
+      </w:r>
+    </w:p>
+    <w:p>
       <w:r>
         <w:rPr>
           <w:b/>
           <w:bCs/>
         </w:rPr>
-        <w:t>dataset ;</w:t>
-      </w:r>
-      <w:proofErr w:type="gramEnd"/>
-      <w:r>
-        <w:rPr>
-          <w:b/>
-          <w:bCs/>
-        </w:rPr>
-        <w:t xml:space="preserve"> multiclass, size of dataset </w:t>
+        <w:t>Compare</w:t>
       </w:r>
       <w:r>
         <w:rPr>
           <w:b/>
           <w:bCs/>
         </w:rPr>
-        <w:t xml:space="preserve"> show histogram showing distribution</w:t>
+        <w:t xml:space="preserve"> </w:t>
       </w:r>
-    </w:p>
-    <w:p>
-      <w:pPr>
-        <w:rPr>
-          <w:b/>
-          <w:bCs/>
-        </w:rPr>
-      </w:pPr>
-    </w:p>
-    <w:p>
-      <w:pPr>
-        <w:rPr>
-          <w:b/>
-          <w:bCs/>
-        </w:rPr>
-      </w:pPr>
       <w:r>
         <w:rPr>
           <w:b/>
           <w:bCs/>
         </w:rPr>
-        <w:t>Show an example of what you can and cannot classify well – explain why.</w:t>
+        <w:t>s</w:t>
       </w:r>
-    </w:p>
-    <w:p>
-      <w:pPr>
-        <w:rPr>
-          <w:b/>
-          <w:bCs/>
-        </w:rPr>
-      </w:pPr>
-    </w:p>
-    <w:p>
-      <w:pPr>
-        <w:rPr>
-          <w:b/>
-          <w:bCs/>
-        </w:rPr>
-      </w:pPr>
       <w:r>
         <w:rPr>
           <w:b/>
           <w:bCs/>
         </w:rPr>
-        <w:t xml:space="preserve">Make it a little more scientific </w:t>
+        <w:t xml:space="preserve">ift </w:t>
       </w:r>
-      <w:proofErr w:type="gramStart"/>
       <w:r>
         <w:rPr>
           <w:b/>
           <w:bCs/>
         </w:rPr>
-        <w:t>formatting</w:t>
+        <w:t>classifier and</w:t>
       </w:r>
-      <w:proofErr w:type="gramEnd"/>
-    </w:p>
-    <w:p>
-      <w:pPr>
-        <w:rPr>
-          <w:b/>
-          <w:bCs/>
-        </w:rPr>
-      </w:pPr>
-    </w:p>
-    <w:p>
-      <w:pPr>
-        <w:rPr>
-          <w:b/>
-          <w:bCs/>
-        </w:rPr>
-      </w:pPr>
       <w:r>
         <w:rPr>
           <w:b/>
           <w:bCs/>
         </w:rPr>
-        <w:t xml:space="preserve">Last question </w:t>
+        <w:t xml:space="preserve"> </w:t>
       </w:r>
-      <w:proofErr w:type="gramStart"/>
       <w:r>
         <w:rPr>
           <w:b/>
           <w:bCs/>
         </w:rPr>
-        <w:t>compare</w:t>
+        <w:t>raw image classifier:</w:t>
       </w:r>
-      <w:proofErr w:type="gramEnd"/>
+      <w:r>
+        <w:t xml:space="preserve"> The sift classifier performed way better than the raw image classifier in every case. Raw images that are not resized had horrific results, especially when all 99 classes were used – the results improved significantly when only 15 classes were used. When the resized images were used </w:t>
+      </w:r>
+      <w:r>
+        <w:t>there was an additional boost to the performance for the Raw Image Classifier but no improvement for the SIFT classifier.</w:t>
+      </w:r>
+    </w:p>
+    <w:p>
       <w:r>
         <w:rPr>
           <w:b/>
           <w:bCs/>
         </w:rPr>
-        <w:t xml:space="preserve"> the two methods (Sift vs non-sift)</w:t>
+        <w:t xml:space="preserve">Here is an example of what I </w:t>
+      </w:r>
+      <w:r>
+        <w:rPr>
+          <w:b/>
+          <w:bCs/>
+        </w:rPr>
+        <w:t>can/</w:t>
+      </w:r>
+      <w:r>
+        <w:rPr>
+          <w:b/>
+          <w:bCs/>
+        </w:rPr>
+        <w:t>cannot classify well</w:t>
+      </w:r>
+      <w:r>
+        <w:rPr>
+          <w:b/>
+          <w:bCs/>
+        </w:rPr>
+        <w:t xml:space="preserve"> and my explanation of why</w:t>
+      </w:r>
+      <w:r>
+        <w:rPr>
+          <w:b/>
+          <w:bCs/>
+        </w:rPr>
+        <w:t>:</w:t>
+      </w:r>
+      <w:r>
+        <w:t xml:space="preserve"> </w:t>
       </w:r>
     </w:p>
     <w:p>
@@ -363,6 +361,7 @@
                 <w:color w:val="FFFFFF"/>
                 <w:lang w:eastAsia="en-CA"/>
               </w:rPr>
+              <w:lastRenderedPageBreak/>
               <w:t>class</w:t>
             </w:r>
           </w:p>
@@ -549,7 +548,6 @@
                 <w:color w:val="000000"/>
                 <w:lang w:eastAsia="en-CA"/>
               </w:rPr>
-              <w:lastRenderedPageBreak/>
               <w:t>0</w:t>
             </w:r>
           </w:p>
@@ -7816,6 +7814,7 @@
                 <w:color w:val="000000"/>
                 <w:lang w:eastAsia="en-CA"/>
               </w:rPr>
+              <w:lastRenderedPageBreak/>
               <w:t>43</w:t>
             </w:r>
           </w:p>
@@ -7989,7 +7988,6 @@
                 <w:color w:val="000000"/>
                 <w:lang w:eastAsia="en-CA"/>
               </w:rPr>
-              <w:lastRenderedPageBreak/>
               <w:t>44</w:t>
             </w:r>
           </w:p>
@@ -15256,6 +15254,7 @@
                 <w:color w:val="000000"/>
                 <w:lang w:eastAsia="en-CA"/>
               </w:rPr>
+              <w:lastRenderedPageBreak/>
               <w:t>86</w:t>
             </w:r>
           </w:p>
@@ -15429,7 +15428,6 @@
                 <w:color w:val="000000"/>
                 <w:lang w:eastAsia="en-CA"/>
               </w:rPr>
-              <w:lastRenderedPageBreak/>
               <w:t>87</w:t>
             </w:r>
           </w:p>

</xml_diff>